<commit_message>
more api, fixed scaling, changed structure, masstransit
</commit_message>
<xml_diff>
--- a/Extra/Openlane Analyse.docx
+++ b/Extra/Openlane Analyse.docx
@@ -54,22 +54,7 @@
         <w:rPr>
           <w:lang w:val="nl-BE"/>
         </w:rPr>
-        <w:t>Klanten kunnen via een portaal</w:t>
-      </w:r>
-      <w:r>
-        <w:rPr>
-          <w:i/>
-          <w:iCs/>
-          <w:vertAlign w:val="superscript"/>
-          <w:lang w:val="nl-BE"/>
-        </w:rPr>
-        <w:t>(out of scope)</w:t>
-      </w:r>
-      <w:r>
-        <w:rPr>
-          <w:lang w:val="nl-BE"/>
-        </w:rPr>
-        <w:t xml:space="preserve"> of API enkele acties uitvoeren.</w:t>
+        <w:t>Klanten kunnen via een portaal of API enkele acties uitvoeren.</w:t>
       </w:r>
     </w:p>
     <w:p>
@@ -136,46 +121,7 @@
         <w:rPr>
           <w:lang w:val="nl-BE"/>
         </w:rPr>
-        <w:t xml:space="preserve">Medewerkers kunnen </w:t>
-      </w:r>
-      <w:r>
-        <w:rPr>
-          <w:lang w:val="nl-BE"/>
-        </w:rPr>
-        <w:t>via een portaal</w:t>
-      </w:r>
-      <w:r>
-        <w:rPr>
-          <w:i/>
-          <w:iCs/>
-          <w:vertAlign w:val="superscript"/>
-          <w:lang w:val="nl-BE"/>
-        </w:rPr>
-        <w:t>(out of scope)</w:t>
-      </w:r>
-      <w:r>
-        <w:rPr>
-          <w:lang w:val="nl-BE"/>
-        </w:rPr>
-        <w:t xml:space="preserve"> of API </w:t>
-      </w:r>
-      <w:r>
-        <w:rPr>
-          <w:lang w:val="nl-BE"/>
-        </w:rPr>
-        <w:t>nog meer</w:t>
-      </w:r>
-      <w:r>
-        <w:rPr>
-          <w:lang w:val="nl-BE"/>
-        </w:rPr>
-        <w:t xml:space="preserve"> acties uitvoeren</w:t>
-      </w:r>
-      <w:r>
-        <w:rPr>
-          <w:lang w:val="nl-BE"/>
-        </w:rPr>
-        <w:t>.</w:t>
+        <w:t>Medewerkers kunnen via een portaal of API nog meer acties uitvoeren.</w:t>
       </w:r>
     </w:p>
     <w:p>
@@ -526,46 +472,7 @@
         <w:rPr>
           <w:lang w:val="nl-BE"/>
         </w:rPr>
-        <w:t xml:space="preserve">Verantwoordelijk voor het </w:t>
-      </w:r>
-      <w:r>
-        <w:rPr>
-          <w:lang w:val="nl-BE"/>
-        </w:rPr>
-        <w:t>portaal</w:t>
-      </w:r>
-      <w:r>
-        <w:rPr>
-          <w:i/>
-          <w:iCs/>
-          <w:vertAlign w:val="superscript"/>
-          <w:lang w:val="nl-BE"/>
-        </w:rPr>
-        <w:t>(out of scope)</w:t>
-      </w:r>
-      <w:r>
-        <w:rPr>
-          <w:lang w:val="nl-BE"/>
-        </w:rPr>
-        <w:t xml:space="preserve"> </w:t>
-      </w:r>
-      <w:r>
-        <w:rPr>
-          <w:lang w:val="nl-BE"/>
-        </w:rPr>
-        <w:t>en de</w:t>
-      </w:r>
-      <w:r>
-        <w:rPr>
-          <w:lang w:val="nl-BE"/>
-        </w:rPr>
-        <w:t xml:space="preserve"> API</w:t>
-      </w:r>
-      <w:r>
-        <w:rPr>
-          <w:lang w:val="nl-BE"/>
-        </w:rPr>
-        <w:t>-</w:t>
+        <w:t>Verantwoordelijk voor het portaal en de API-</w:t>
       </w:r>
       <w:proofErr w:type="spellStart"/>
       <w:r>
@@ -840,7 +747,7 @@
       <w:pPr>
         <w:pStyle w:val="Heading1"/>
         <w:rPr>
-          <w:lang w:val="en-US"/>
+          <w:lang w:val="nl-BE"/>
         </w:rPr>
       </w:pPr>
       <w:r>
@@ -851,7 +758,7 @@
       <w:pPr>
         <w:pStyle w:val="Heading2"/>
         <w:rPr>
-          <w:lang w:val="en-US"/>
+          <w:lang w:val="nl-BE"/>
         </w:rPr>
       </w:pPr>
       <w:r>
@@ -963,7 +870,21 @@
         <w:rPr>
           <w:lang w:val="nl-BE"/>
         </w:rPr>
-        <w:t xml:space="preserve"> van request.</w:t>
+        <w:t xml:space="preserve"> van </w:t>
+      </w:r>
+      <w:proofErr w:type="spellStart"/>
+      <w:r>
+        <w:rPr>
+          <w:lang w:val="nl-BE"/>
+        </w:rPr>
+        <w:t>request</w:t>
+      </w:r>
+      <w:proofErr w:type="spellEnd"/>
+      <w:r>
+        <w:rPr>
+          <w:lang w:val="nl-BE"/>
+        </w:rPr>
+        <w:t>.</w:t>
       </w:r>
     </w:p>
     <w:p>
@@ -1139,13 +1060,7 @@
         <w:rPr>
           <w:lang w:val="nl-BE"/>
         </w:rPr>
-        <w:t xml:space="preserve">Wanneer een gebruiker een request maakt om een bieding </w:t>
-      </w:r>
-      <w:r>
-        <w:rPr>
-          <w:lang w:val="nl-BE"/>
-        </w:rPr>
-        <w:t>aan te passen:</w:t>
+        <w:t>Wanneer een gebruiker een request maakt om een bieding aan te passen:</w:t>
       </w:r>
     </w:p>
     <w:p>
@@ -1163,13 +1078,7 @@
         <w:rPr>
           <w:lang w:val="nl-BE"/>
         </w:rPr>
-        <w:t xml:space="preserve">Request voldoet aan de validatie </w:t>
-      </w:r>
-      <w:r>
-        <w:rPr>
-          <w:lang w:val="nl-BE"/>
-        </w:rPr>
-        <w:t>dus zal de nieuwe data opslagen</w:t>
+        <w:t>Request voldoet aan de validatie dus zal de nieuwe data opslagen</w:t>
       </w:r>
     </w:p>
     <w:p>
@@ -1201,50 +1110,20 @@
         <w:rPr>
           <w:lang w:val="nl-BE"/>
         </w:rPr>
-        <w:t>Bieding</w:t>
-      </w:r>
-      <w:r>
-        <w:rPr>
-          <w:lang w:val="nl-BE"/>
-        </w:rPr>
-        <w:t>en opvragen</w:t>
-      </w:r>
-    </w:p>
-    <w:p>
-      <w:pPr>
-        <w:rPr>
-          <w:lang w:val="nl-BE"/>
-        </w:rPr>
-      </w:pPr>
-      <w:r>
-        <w:rPr>
-          <w:lang w:val="nl-BE"/>
-        </w:rPr>
-        <w:t xml:space="preserve">Wanneer een gebruiker een request maakt om </w:t>
-      </w:r>
-      <w:r>
-        <w:rPr>
-          <w:lang w:val="nl-BE"/>
-        </w:rPr>
-        <w:t>de</w:t>
-      </w:r>
-      <w:r>
-        <w:rPr>
-          <w:lang w:val="nl-BE"/>
-        </w:rPr>
-        <w:t xml:space="preserve"> bieding</w:t>
-      </w:r>
-      <w:r>
-        <w:rPr>
-          <w:lang w:val="nl-BE"/>
-        </w:rPr>
-        <w:t>en van een auto te zien</w:t>
-      </w:r>
-      <w:r>
-        <w:rPr>
-          <w:lang w:val="nl-BE"/>
-        </w:rPr>
-        <w:t>:</w:t>
+        <w:t>Biedingen opvragen</w:t>
+      </w:r>
+    </w:p>
+    <w:p>
+      <w:pPr>
+        <w:rPr>
+          <w:lang w:val="nl-BE"/>
+        </w:rPr>
+      </w:pPr>
+      <w:r>
+        <w:rPr>
+          <w:lang w:val="nl-BE"/>
+        </w:rPr>
+        <w:t>Wanneer een gebruiker een request maakt om de biedingen van een auto te zien:</w:t>
       </w:r>
     </w:p>
     <w:p>
@@ -1262,25 +1141,7 @@
         <w:rPr>
           <w:lang w:val="nl-BE"/>
         </w:rPr>
-        <w:t xml:space="preserve">Geeft meteen </w:t>
-      </w:r>
-      <w:r>
-        <w:rPr>
-          <w:lang w:val="nl-BE"/>
-        </w:rPr>
-        <w:t xml:space="preserve">het </w:t>
-      </w:r>
-      <w:r>
-        <w:rPr>
-          <w:lang w:val="nl-BE"/>
-        </w:rPr>
-        <w:t>resultaat</w:t>
-      </w:r>
-      <w:r>
-        <w:rPr>
-          <w:lang w:val="nl-BE"/>
-        </w:rPr>
-        <w:t xml:space="preserve"> (= biedingen </w:t>
+        <w:t xml:space="preserve">Geeft meteen het resultaat (= biedingen </w:t>
       </w:r>
       <w:r>
         <w:rPr>
@@ -1293,13 +1154,7 @@
         <w:rPr>
           <w:lang w:val="nl-BE"/>
         </w:rPr>
-        <w:t>)</w:t>
-      </w:r>
-      <w:r>
-        <w:rPr>
-          <w:lang w:val="nl-BE"/>
-        </w:rPr>
-        <w:t xml:space="preserve"> aan de gebruiker</w:t>
+        <w:t>) aan de gebruiker</w:t>
       </w:r>
     </w:p>
     <w:p>
@@ -1313,13 +1168,7 @@
         <w:rPr>
           <w:lang w:val="nl-BE"/>
         </w:rPr>
-        <w:t>Bieding</w:t>
-      </w:r>
-      <w:r>
-        <w:rPr>
-          <w:lang w:val="nl-BE"/>
-        </w:rPr>
-        <w:t xml:space="preserve"> accepteren</w:t>
+        <w:t>Bieding accepteren</w:t>
       </w:r>
     </w:p>
     <w:p>
@@ -1436,38 +1285,20 @@
         <w:rPr>
           <w:lang w:val="nl-BE"/>
         </w:rPr>
-        <w:t xml:space="preserve">Bieding </w:t>
-      </w:r>
-      <w:r>
-        <w:rPr>
-          <w:lang w:val="nl-BE"/>
-        </w:rPr>
-        <w:t>weigeren</w:t>
-      </w:r>
-    </w:p>
-    <w:p>
-      <w:pPr>
-        <w:rPr>
-          <w:lang w:val="nl-BE"/>
-        </w:rPr>
-      </w:pPr>
-      <w:r>
-        <w:rPr>
-          <w:lang w:val="nl-BE"/>
-        </w:rPr>
-        <w:t xml:space="preserve">Wanneer een medewerker een request maakt om een bieding te </w:t>
-      </w:r>
-      <w:r>
-        <w:rPr>
-          <w:lang w:val="nl-BE"/>
-        </w:rPr>
-        <w:t>weigeren</w:t>
-      </w:r>
-      <w:r>
-        <w:rPr>
-          <w:lang w:val="nl-BE"/>
-        </w:rPr>
-        <w:t>:</w:t>
+        <w:t>Bieding weigeren</w:t>
+      </w:r>
+    </w:p>
+    <w:p>
+      <w:pPr>
+        <w:rPr>
+          <w:lang w:val="nl-BE"/>
+        </w:rPr>
+      </w:pPr>
+      <w:r>
+        <w:rPr>
+          <w:lang w:val="nl-BE"/>
+        </w:rPr>
+        <w:t>Wanneer een medewerker een request maakt om een bieding te weigeren:</w:t>
       </w:r>
     </w:p>
     <w:p>
@@ -2718,6 +2549,7 @@
   <w:style w:type="character" w:default="1" w:styleId="DefaultParagraphFont">
     <w:name w:val="Default Paragraph Font"/>
     <w:uiPriority w:val="1"/>
+    <w:semiHidden/>
     <w:unhideWhenUsed/>
   </w:style>
   <w:style w:type="table" w:default="1" w:styleId="TableNormal">

</xml_diff>